<commit_message>
Revert "PROJECT PLAN FINAL"
This reverts commit 8bf24d33629c6372c4b5762dd0d59a178c1d4727.
</commit_message>
<xml_diff>
--- a/PROJECT PLAN DUE-3RDFEB.docx
+++ b/PROJECT PLAN DUE-3RDFEB.docx
@@ -1418,7 +1418,7 @@
           <w:sz w:val="28"/>
           <w:szCs w:val="28"/>
         </w:rPr>
-        <w:t>Incremental Development Model</w:t>
+        <w:t>WATERFALL MODEL</w:t>
       </w:r>
     </w:p>
     <w:p>
@@ -1444,7 +1444,7 @@
           <w:szCs w:val="28"/>
           <w:lang w:val="en-GB"/>
         </w:rPr>
-        <w:t>flexible</w:t>
+        <w:t xml:space="preserve">Plan-driven model. </w:t>
       </w:r>
       <w:r>
         <w:rPr>
@@ -1452,7 +1452,7 @@
           <w:szCs w:val="28"/>
           <w:lang w:val="en-GB"/>
         </w:rPr>
-        <w:t xml:space="preserve"> model. </w:t>
+        <w:t>There are s</w:t>
       </w:r>
       <w:r>
         <w:rPr>
@@ -1460,14 +1460,6 @@
           <w:szCs w:val="28"/>
           <w:lang w:val="en-GB"/>
         </w:rPr>
-        <w:t>There are s</w:t>
-      </w:r>
-      <w:r>
-        <w:rPr>
-          <w:sz w:val="28"/>
-          <w:szCs w:val="28"/>
-          <w:lang w:val="en-GB"/>
-        </w:rPr>
         <w:t>eparate and distinct phases of specification and development.</w:t>
       </w:r>
     </w:p>
@@ -1484,43 +1476,28 @@
           <w:sz w:val="28"/>
           <w:szCs w:val="28"/>
         </w:rPr>
-        <w:t xml:space="preserve">The </w:t>
-      </w:r>
-      <w:r>
-        <w:rPr>
-          <w:sz w:val="28"/>
-          <w:szCs w:val="28"/>
-        </w:rPr>
-        <w:t>model requires the following steps:</w:t>
-      </w:r>
-    </w:p>
-    <w:p>
-      <w:pPr>
-        <w:pStyle w:val="Default"/>
-        <w:numPr>
-          <w:ilvl w:val="0"/>
-          <w:numId w:val="22"/>
-        </w:numPr>
-        <w:rPr>
-          <w:sz w:val="28"/>
-          <w:szCs w:val="28"/>
-        </w:rPr>
-      </w:pPr>
-      <w:r>
-        <w:rPr>
-          <w:sz w:val="28"/>
-          <w:szCs w:val="28"/>
-        </w:rPr>
-        <w:t>Outline Description</w:t>
-      </w:r>
-    </w:p>
-    <w:p>
-      <w:pPr>
-        <w:pStyle w:val="Default"/>
-        <w:numPr>
-          <w:ilvl w:val="0"/>
-          <w:numId w:val="22"/>
-        </w:numPr>
+        <w:t>The water fall model requires the following steps:</w:t>
+      </w:r>
+    </w:p>
+    <w:p>
+      <w:pPr>
+        <w:pStyle w:val="Default"/>
+        <w:rPr>
+          <w:sz w:val="28"/>
+          <w:szCs w:val="28"/>
+        </w:rPr>
+      </w:pPr>
+      <w:r>
+        <w:rPr>
+          <w:sz w:val="28"/>
+          <w:szCs w:val="28"/>
+        </w:rPr>
+        <w:t>1) Requirements and Definition</w:t>
+      </w:r>
+    </w:p>
+    <w:p>
+      <w:pPr>
+        <w:pStyle w:val="Default"/>
         <w:rPr>
           <w:sz w:val="28"/>
           <w:szCs w:val="28"/>
@@ -1532,47 +1509,55 @@
           <w:szCs w:val="28"/>
         </w:rPr>
         <w:lastRenderedPageBreak/>
-        <w:t>Specification</w:t>
-      </w:r>
-    </w:p>
-    <w:p>
-      <w:pPr>
-        <w:pStyle w:val="Default"/>
-        <w:numPr>
-          <w:ilvl w:val="0"/>
-          <w:numId w:val="22"/>
-        </w:numPr>
-        <w:rPr>
-          <w:sz w:val="28"/>
-          <w:szCs w:val="28"/>
-        </w:rPr>
-      </w:pPr>
-      <w:r>
-        <w:rPr>
-          <w:sz w:val="28"/>
-          <w:szCs w:val="28"/>
-        </w:rPr>
-        <w:t>Development</w:t>
-      </w:r>
-    </w:p>
-    <w:p>
-      <w:pPr>
-        <w:pStyle w:val="Default"/>
-        <w:numPr>
-          <w:ilvl w:val="0"/>
-          <w:numId w:val="22"/>
-        </w:numPr>
-        <w:rPr>
-          <w:sz w:val="28"/>
-          <w:szCs w:val="28"/>
-        </w:rPr>
-      </w:pPr>
-      <w:r>
-        <w:rPr>
-          <w:sz w:val="28"/>
-          <w:szCs w:val="28"/>
-        </w:rPr>
-        <w:t>Validation</w:t>
+        <w:t>2) System and Software Design</w:t>
+      </w:r>
+    </w:p>
+    <w:p>
+      <w:pPr>
+        <w:pStyle w:val="Default"/>
+        <w:rPr>
+          <w:sz w:val="28"/>
+          <w:szCs w:val="28"/>
+        </w:rPr>
+      </w:pPr>
+      <w:r>
+        <w:rPr>
+          <w:sz w:val="28"/>
+          <w:szCs w:val="28"/>
+        </w:rPr>
+        <w:t>3) Implementation and Unit Testing</w:t>
+      </w:r>
+    </w:p>
+    <w:p>
+      <w:pPr>
+        <w:pStyle w:val="Default"/>
+        <w:rPr>
+          <w:sz w:val="28"/>
+          <w:szCs w:val="28"/>
+        </w:rPr>
+      </w:pPr>
+      <w:r>
+        <w:rPr>
+          <w:sz w:val="28"/>
+          <w:szCs w:val="28"/>
+        </w:rPr>
+        <w:t>4) Integration and System Testing</w:t>
+      </w:r>
+    </w:p>
+    <w:p>
+      <w:pPr>
+        <w:pStyle w:val="Default"/>
+        <w:rPr>
+          <w:sz w:val="28"/>
+          <w:szCs w:val="28"/>
+        </w:rPr>
+      </w:pPr>
+      <w:r>
+        <w:rPr>
+          <w:sz w:val="28"/>
+          <w:szCs w:val="28"/>
+        </w:rPr>
+        <w:t>5) Operation and Maintainence</w:t>
       </w:r>
     </w:p>
     <w:p>
@@ -1629,70 +1614,7 @@
           <w:sz w:val="28"/>
           <w:szCs w:val="28"/>
         </w:rPr>
-        <w:t xml:space="preserve">The requirements of the system are database and front end. Only after the system </w:t>
-      </w:r>
-      <w:r>
-        <w:rPr>
-          <w:sz w:val="28"/>
-          <w:szCs w:val="28"/>
-        </w:rPr>
-        <w:t>is specified</w:t>
-      </w:r>
-      <w:r>
-        <w:rPr>
-          <w:sz w:val="28"/>
-          <w:szCs w:val="28"/>
-        </w:rPr>
-        <w:t xml:space="preserve"> completely</w:t>
-      </w:r>
-      <w:r>
-        <w:rPr>
-          <w:sz w:val="28"/>
-          <w:szCs w:val="28"/>
-        </w:rPr>
-        <w:t xml:space="preserve">, can we go for system </w:t>
-      </w:r>
-      <w:r>
-        <w:rPr>
-          <w:sz w:val="28"/>
-          <w:szCs w:val="28"/>
-        </w:rPr>
-        <w:t>development</w:t>
-      </w:r>
-      <w:r>
-        <w:rPr>
-          <w:sz w:val="28"/>
-          <w:szCs w:val="28"/>
-        </w:rPr>
-        <w:t xml:space="preserve"> and </w:t>
-      </w:r>
-      <w:r>
-        <w:rPr>
-          <w:sz w:val="28"/>
-          <w:szCs w:val="28"/>
-        </w:rPr>
-        <w:t>validation</w:t>
-      </w:r>
-      <w:r>
-        <w:rPr>
-          <w:sz w:val="28"/>
-          <w:szCs w:val="28"/>
-        </w:rPr>
-        <w:t>.</w:t>
-      </w:r>
-      <w:r>
-        <w:rPr>
-          <w:sz w:val="28"/>
-          <w:szCs w:val="28"/>
-        </w:rPr>
-        <w:t xml:space="preserve"> We may require changing specifications now and then, hence we require incremental model that is flexible.</w:t>
-      </w:r>
-      <w:r>
-        <w:rPr>
-          <w:sz w:val="28"/>
-          <w:szCs w:val="28"/>
-        </w:rPr>
-        <w:t xml:space="preserve"> </w:t>
+        <w:t>The requirements of the system are database and front end. Only after the system is completely designed, can we go for system implementation and system testing. Hence, it is a downward approach.</w:t>
       </w:r>
     </w:p>
     <w:p>
@@ -1712,13 +1634,50 @@
           <w:sz w:val="28"/>
           <w:szCs w:val="28"/>
         </w:rPr>
-        <w:t>We cannot use waterfall model since it is a downward approach. Once Specifications are made, we cannot move upstream as required to design and alter the questionnaire for “Who Am I ?” or looking for all strategies in Tic Tac Toe.</w:t>
-      </w:r>
-    </w:p>
-    <w:p>
-      <w:pPr>
-        <w:pStyle w:val="Default"/>
-        <w:rPr>
+        <w:t>We cannot use incremental model since it involves alterations in specifications even after system has started developing</w:t>
+      </w:r>
+      <w:r>
+        <w:rPr>
+          <w:sz w:val="28"/>
+          <w:szCs w:val="28"/>
+        </w:rPr>
+        <w:t xml:space="preserve"> which is difficult since </w:t>
+      </w:r>
+      <w:r>
+        <w:rPr>
+          <w:sz w:val="28"/>
+          <w:szCs w:val="28"/>
+        </w:rPr>
+        <w:t xml:space="preserve">then </w:t>
+      </w:r>
+      <w:r>
+        <w:rPr>
+          <w:sz w:val="28"/>
+          <w:szCs w:val="28"/>
+        </w:rPr>
+        <w:t xml:space="preserve">database and questionnaire need to be changed </w:t>
+      </w:r>
+      <w:r>
+        <w:rPr>
+          <w:sz w:val="28"/>
+          <w:szCs w:val="28"/>
+        </w:rPr>
+        <w:t>every now and then</w:t>
+      </w:r>
+      <w:r>
+        <w:rPr>
+          <w:sz w:val="28"/>
+          <w:szCs w:val="28"/>
+        </w:rPr>
+        <w:t xml:space="preserve">. </w:t>
+      </w:r>
+    </w:p>
+    <w:p>
+      <w:pPr>
+        <w:pStyle w:val="Default"/>
+        <w:ind w:left="720"/>
+        <w:rPr>
+          <w:b/>
           <w:sz w:val="28"/>
           <w:szCs w:val="28"/>
         </w:rPr>
@@ -2083,30 +2042,23 @@
           <w:sz w:val="28"/>
           <w:szCs w:val="28"/>
         </w:rPr>
-        <w:t>The incremental</w:t>
-      </w:r>
-      <w:r>
-        <w:rPr>
-          <w:sz w:val="28"/>
-          <w:szCs w:val="28"/>
-        </w:rPr>
-        <w:t xml:space="preserve"> model requires the following steps:</w:t>
-      </w:r>
-    </w:p>
-    <w:p>
-      <w:pPr>
-        <w:pStyle w:val="Default"/>
-        <w:rPr>
-          <w:sz w:val="28"/>
-          <w:szCs w:val="28"/>
-        </w:rPr>
-      </w:pPr>
-      <w:r>
-        <w:rPr>
-          <w:sz w:val="28"/>
-          <w:szCs w:val="28"/>
-        </w:rPr>
-        <w:t>1) Outline Description</w:t>
+        <w:t>The water fall model requires the following steps:</w:t>
+      </w:r>
+    </w:p>
+    <w:p>
+      <w:pPr>
+        <w:pStyle w:val="Default"/>
+        <w:rPr>
+          <w:sz w:val="28"/>
+          <w:szCs w:val="28"/>
+        </w:rPr>
+      </w:pPr>
+      <w:r>
+        <w:rPr>
+          <w:sz w:val="28"/>
+          <w:szCs w:val="28"/>
+        </w:rPr>
+        <w:t>1) Requirements and Definition</w:t>
       </w:r>
       <w:r>
         <w:rPr>
@@ -2120,7 +2072,7 @@
           <w:sz w:val="28"/>
           <w:szCs w:val="28"/>
         </w:rPr>
-        <w:t>13</w:t>
+        <w:t>11</w:t>
       </w:r>
       <w:r>
         <w:rPr>
@@ -2143,7 +2095,7 @@
           <w:sz w:val="28"/>
           <w:szCs w:val="28"/>
         </w:rPr>
-        <w:t>2) Specification</w:t>
+        <w:t>2) System and Software Design</w:t>
       </w:r>
       <w:r>
         <w:rPr>
@@ -2157,7 +2109,7 @@
           <w:sz w:val="28"/>
           <w:szCs w:val="28"/>
         </w:rPr>
-        <w:t>6</w:t>
+        <w:t>2</w:t>
       </w:r>
       <w:r>
         <w:rPr>
@@ -2171,7 +2123,7 @@
           <w:sz w:val="28"/>
           <w:szCs w:val="28"/>
         </w:rPr>
-        <w:t>-26</w:t>
+        <w:t>-25</w:t>
       </w:r>
       <w:r>
         <w:rPr>
@@ -2194,21 +2146,14 @@
           <w:sz w:val="28"/>
           <w:szCs w:val="28"/>
         </w:rPr>
-        <w:t>3)</w:t>
-      </w:r>
-      <w:r>
-        <w:rPr>
-          <w:sz w:val="28"/>
-          <w:szCs w:val="28"/>
-        </w:rPr>
-        <w:t xml:space="preserve"> Development30 Mar 15-15</w:t>
-      </w:r>
-      <w:r>
-        <w:rPr>
-          <w:sz w:val="28"/>
-          <w:szCs w:val="28"/>
-        </w:rPr>
-        <w:t xml:space="preserve"> Apr </w:t>
+        <w:t>3) Implementation and Unit Testing</w:t>
+      </w:r>
+      <w:r>
+        <w:rPr>
+          <w:sz w:val="28"/>
+          <w:szCs w:val="28"/>
+        </w:rPr>
+        <w:t xml:space="preserve"> 30 Mar 15-8 Apr </w:t>
       </w:r>
       <w:r>
         <w:rPr>
@@ -2231,21 +2176,14 @@
           <w:sz w:val="28"/>
           <w:szCs w:val="28"/>
         </w:rPr>
-        <w:t>4</w:t>
-      </w:r>
-      <w:r>
-        <w:rPr>
-          <w:sz w:val="28"/>
-          <w:szCs w:val="28"/>
-        </w:rPr>
-        <w:t>) Validation 20</w:t>
-      </w:r>
-      <w:r>
-        <w:rPr>
-          <w:sz w:val="28"/>
-          <w:szCs w:val="28"/>
-        </w:rPr>
-        <w:t xml:space="preserve"> Apr</w:t>
+        <w:t>4) Integration and System Testing</w:t>
+      </w:r>
+      <w:r>
+        <w:rPr>
+          <w:sz w:val="28"/>
+          <w:szCs w:val="28"/>
+        </w:rPr>
+        <w:t xml:space="preserve"> 9 Apr</w:t>
       </w:r>
       <w:r>
         <w:rPr>
@@ -2259,7 +2197,7 @@
           <w:sz w:val="28"/>
           <w:szCs w:val="28"/>
         </w:rPr>
-        <w:t>15-30</w:t>
+        <w:t>15-15</w:t>
       </w:r>
       <w:r>
         <w:rPr>
@@ -2272,6 +2210,43 @@
     <w:p>
       <w:pPr>
         <w:pStyle w:val="Default"/>
+        <w:rPr>
+          <w:sz w:val="28"/>
+          <w:szCs w:val="28"/>
+        </w:rPr>
+      </w:pPr>
+      <w:r>
+        <w:rPr>
+          <w:sz w:val="28"/>
+          <w:szCs w:val="28"/>
+        </w:rPr>
+        <w:t>5) Operation and Maintainence</w:t>
+      </w:r>
+      <w:r>
+        <w:rPr>
+          <w:sz w:val="28"/>
+          <w:szCs w:val="28"/>
+        </w:rPr>
+        <w:t xml:space="preserve"> </w:t>
+      </w:r>
+      <w:r>
+        <w:rPr>
+          <w:sz w:val="28"/>
+          <w:szCs w:val="28"/>
+        </w:rPr>
+        <w:t>17</w:t>
+      </w:r>
+      <w:r>
+        <w:rPr>
+          <w:sz w:val="28"/>
+          <w:szCs w:val="28"/>
+        </w:rPr>
+        <w:t xml:space="preserve"> Apr 15-30 Apr 15</w:t>
+      </w:r>
+    </w:p>
+    <w:p>
+      <w:pPr>
+        <w:pStyle w:val="Default"/>
         <w:spacing w:after="15"/>
         <w:ind w:left="360"/>
         <w:rPr>
@@ -2341,16 +2316,7 @@
           <w:sz w:val="28"/>
           <w:szCs w:val="28"/>
         </w:rPr>
-        <w:lastRenderedPageBreak/>
         <w:t xml:space="preserve">(b) Gantt chart &amp; pert chart </w:t>
-      </w:r>
-      <w:r>
-        <w:rPr>
-          <w:b/>
-          <w:sz w:val="28"/>
-          <w:szCs w:val="28"/>
-        </w:rPr>
-        <w:t>(For both apps combined)</w:t>
       </w:r>
     </w:p>
     <w:p>
@@ -2397,28 +2363,6 @@
           <w:szCs w:val="28"/>
         </w:rPr>
       </w:pPr>
-    </w:p>
-    <w:p>
-      <w:pPr>
-        <w:pStyle w:val="Default"/>
-        <w:ind w:left="720"/>
-        <w:rPr>
-          <w:b/>
-          <w:sz w:val="28"/>
-          <w:szCs w:val="28"/>
-        </w:rPr>
-      </w:pPr>
-    </w:p>
-    <w:p>
-      <w:pPr>
-        <w:pStyle w:val="Default"/>
-        <w:ind w:left="-270"/>
-        <w:rPr>
-          <w:b/>
-          <w:sz w:val="28"/>
-          <w:szCs w:val="28"/>
-        </w:rPr>
-      </w:pPr>
       <w:r>
         <w:rPr>
           <w:b/>
@@ -2428,9 +2372,9 @@
         </w:rPr>
         <w:drawing>
           <wp:inline distT="0" distB="0" distL="0" distR="0">
-            <wp:extent cx="6962272" cy="3381375"/>
-            <wp:effectExtent l="19050" t="0" r="0" b="0"/>
-            <wp:docPr id="1" name="Picture 1"/>
+            <wp:extent cx="6780701" cy="2124075"/>
+            <wp:effectExtent l="19050" t="0" r="1099" b="0"/>
+            <wp:docPr id="2" name="Picture 1"/>
             <wp:cNvGraphicFramePr>
               <a:graphicFrameLocks xmlns:a="http://schemas.openxmlformats.org/drawingml/2006/main" noChangeAspect="1"/>
             </wp:cNvGraphicFramePr>
@@ -2444,7 +2388,7 @@
                     </pic:cNvPicPr>
                   </pic:nvPicPr>
                   <pic:blipFill>
-                    <a:blip r:embed="rId5"/>
+                    <a:blip r:embed="rId5" cstate="print"/>
                     <a:srcRect/>
                     <a:stretch>
                       <a:fillRect/>
@@ -2453,7 +2397,7 @@
                   <pic:spPr bwMode="auto">
                     <a:xfrm>
                       <a:off x="0" y="0"/>
-                      <a:ext cx="6965835" cy="3383106"/>
+                      <a:ext cx="6780701" cy="2124075"/>
                     </a:xfrm>
                     <a:prstGeom prst="rect">
                       <a:avLst/>
@@ -2476,6 +2420,28 @@
     <w:p>
       <w:pPr>
         <w:pStyle w:val="Default"/>
+        <w:ind w:left="720"/>
+        <w:rPr>
+          <w:b/>
+          <w:sz w:val="28"/>
+          <w:szCs w:val="28"/>
+        </w:rPr>
+      </w:pPr>
+    </w:p>
+    <w:p>
+      <w:pPr>
+        <w:pStyle w:val="Default"/>
+        <w:ind w:left="720"/>
+        <w:rPr>
+          <w:b/>
+          <w:sz w:val="28"/>
+          <w:szCs w:val="28"/>
+        </w:rPr>
+      </w:pPr>
+    </w:p>
+    <w:p>
+      <w:pPr>
+        <w:pStyle w:val="Default"/>
         <w:spacing w:after="15"/>
         <w:rPr>
           <w:sz w:val="28"/>
@@ -2511,7 +2477,6 @@
       <w:pPr>
         <w:pStyle w:val="Default"/>
         <w:spacing w:after="15"/>
-        <w:ind w:left="-720"/>
         <w:rPr>
           <w:sz w:val="28"/>
           <w:szCs w:val="28"/>
@@ -2525,9 +2490,9 @@
         </w:rPr>
         <w:drawing>
           <wp:inline distT="0" distB="0" distL="0" distR="0">
-            <wp:extent cx="7667625" cy="2070143"/>
-            <wp:effectExtent l="19050" t="0" r="9525" b="0"/>
-            <wp:docPr id="2" name="Picture 2"/>
+            <wp:extent cx="7011021" cy="2590800"/>
+            <wp:effectExtent l="19050" t="0" r="0" b="0"/>
+            <wp:docPr id="3" name="Picture 2"/>
             <wp:cNvGraphicFramePr>
               <a:graphicFrameLocks xmlns:a="http://schemas.openxmlformats.org/drawingml/2006/main" noChangeAspect="1"/>
             </wp:cNvGraphicFramePr>
@@ -2541,7 +2506,7 @@
                     </pic:cNvPicPr>
                   </pic:nvPicPr>
                   <pic:blipFill>
-                    <a:blip r:embed="rId6"/>
+                    <a:blip r:embed="rId6" cstate="print"/>
                     <a:srcRect/>
                     <a:stretch>
                       <a:fillRect/>
@@ -2550,7 +2515,7 @@
                   <pic:spPr bwMode="auto">
                     <a:xfrm>
                       <a:off x="0" y="0"/>
-                      <a:ext cx="7667625" cy="2070143"/>
+                      <a:ext cx="7011021" cy="2590800"/>
                     </a:xfrm>
                     <a:prstGeom prst="rect">
                       <a:avLst/>
@@ -4104,95 +4069,6 @@
     </w:lvl>
   </w:abstractNum>
   <w:abstractNum w:abstractNumId="14">
-    <w:nsid w:val="5D2D46B6"/>
-    <w:multiLevelType w:val="hybridMultilevel"/>
-    <w:tmpl w:val="4094CDC6"/>
-    <w:lvl w:ilvl="0" w:tplc="04090011">
-      <w:start w:val="1"/>
-      <w:numFmt w:val="decimal"/>
-      <w:lvlText w:val="%1)"/>
-      <w:lvlJc w:val="left"/>
-      <w:pPr>
-        <w:ind w:left="720" w:hanging="360"/>
-      </w:pPr>
-      <w:rPr>
-        <w:rFonts w:hint="default"/>
-      </w:rPr>
-    </w:lvl>
-    <w:lvl w:ilvl="1" w:tplc="04090019" w:tentative="1">
-      <w:start w:val="1"/>
-      <w:numFmt w:val="lowerLetter"/>
-      <w:lvlText w:val="%2."/>
-      <w:lvlJc w:val="left"/>
-      <w:pPr>
-        <w:ind w:left="1440" w:hanging="360"/>
-      </w:pPr>
-    </w:lvl>
-    <w:lvl w:ilvl="2" w:tplc="0409001B" w:tentative="1">
-      <w:start w:val="1"/>
-      <w:numFmt w:val="lowerRoman"/>
-      <w:lvlText w:val="%3."/>
-      <w:lvlJc w:val="right"/>
-      <w:pPr>
-        <w:ind w:left="2160" w:hanging="180"/>
-      </w:pPr>
-    </w:lvl>
-    <w:lvl w:ilvl="3" w:tplc="0409000F" w:tentative="1">
-      <w:start w:val="1"/>
-      <w:numFmt w:val="decimal"/>
-      <w:lvlText w:val="%4."/>
-      <w:lvlJc w:val="left"/>
-      <w:pPr>
-        <w:ind w:left="2880" w:hanging="360"/>
-      </w:pPr>
-    </w:lvl>
-    <w:lvl w:ilvl="4" w:tplc="04090019" w:tentative="1">
-      <w:start w:val="1"/>
-      <w:numFmt w:val="lowerLetter"/>
-      <w:lvlText w:val="%5."/>
-      <w:lvlJc w:val="left"/>
-      <w:pPr>
-        <w:ind w:left="3600" w:hanging="360"/>
-      </w:pPr>
-    </w:lvl>
-    <w:lvl w:ilvl="5" w:tplc="0409001B" w:tentative="1">
-      <w:start w:val="1"/>
-      <w:numFmt w:val="lowerRoman"/>
-      <w:lvlText w:val="%6."/>
-      <w:lvlJc w:val="right"/>
-      <w:pPr>
-        <w:ind w:left="4320" w:hanging="180"/>
-      </w:pPr>
-    </w:lvl>
-    <w:lvl w:ilvl="6" w:tplc="0409000F" w:tentative="1">
-      <w:start w:val="1"/>
-      <w:numFmt w:val="decimal"/>
-      <w:lvlText w:val="%7."/>
-      <w:lvlJc w:val="left"/>
-      <w:pPr>
-        <w:ind w:left="5040" w:hanging="360"/>
-      </w:pPr>
-    </w:lvl>
-    <w:lvl w:ilvl="7" w:tplc="04090019" w:tentative="1">
-      <w:start w:val="1"/>
-      <w:numFmt w:val="lowerLetter"/>
-      <w:lvlText w:val="%8."/>
-      <w:lvlJc w:val="left"/>
-      <w:pPr>
-        <w:ind w:left="5760" w:hanging="360"/>
-      </w:pPr>
-    </w:lvl>
-    <w:lvl w:ilvl="8" w:tplc="0409001B" w:tentative="1">
-      <w:start w:val="1"/>
-      <w:numFmt w:val="lowerRoman"/>
-      <w:lvlText w:val="%9."/>
-      <w:lvlJc w:val="right"/>
-      <w:pPr>
-        <w:ind w:left="6480" w:hanging="180"/>
-      </w:pPr>
-    </w:lvl>
-  </w:abstractNum>
-  <w:abstractNum w:abstractNumId="15">
     <w:nsid w:val="5F6C0DAD"/>
     <w:multiLevelType w:val="multilevel"/>
     <w:tmpl w:val="0409001D"/>
@@ -4278,7 +4154,7 @@
       </w:pPr>
     </w:lvl>
   </w:abstractNum>
-  <w:abstractNum w:abstractNumId="16">
+  <w:abstractNum w:abstractNumId="15">
     <w:nsid w:val="63F9183B"/>
     <w:multiLevelType w:val="multilevel"/>
     <w:tmpl w:val="1CE4DE76"/>
@@ -4367,7 +4243,7 @@
       </w:pPr>
     </w:lvl>
   </w:abstractNum>
-  <w:abstractNum w:abstractNumId="17">
+  <w:abstractNum w:abstractNumId="16">
     <w:nsid w:val="678C40DE"/>
     <w:multiLevelType w:val="hybridMultilevel"/>
     <w:tmpl w:val="A914DE94"/>
@@ -4480,7 +4356,7 @@
       </w:rPr>
     </w:lvl>
   </w:abstractNum>
-  <w:abstractNum w:abstractNumId="18">
+  <w:abstractNum w:abstractNumId="17">
     <w:nsid w:val="686F4095"/>
     <w:multiLevelType w:val="hybridMultilevel"/>
     <w:tmpl w:val="B008AE82"/>
@@ -4593,7 +4469,7 @@
       </w:rPr>
     </w:lvl>
   </w:abstractNum>
-  <w:abstractNum w:abstractNumId="19">
+  <w:abstractNum w:abstractNumId="18">
     <w:nsid w:val="6A2D15B4"/>
     <w:multiLevelType w:val="hybridMultilevel"/>
     <w:tmpl w:val="99446464"/>
@@ -4706,7 +4582,7 @@
       </w:rPr>
     </w:lvl>
   </w:abstractNum>
-  <w:abstractNum w:abstractNumId="20">
+  <w:abstractNum w:abstractNumId="19">
     <w:nsid w:val="7CB909C5"/>
     <w:multiLevelType w:val="hybridMultilevel"/>
     <w:tmpl w:val="2DE403B2"/>
@@ -4795,7 +4671,7 @@
       </w:pPr>
     </w:lvl>
   </w:abstractNum>
-  <w:abstractNum w:abstractNumId="21">
+  <w:abstractNum w:abstractNumId="20">
     <w:nsid w:val="7DA31AD5"/>
     <w:multiLevelType w:val="hybridMultilevel"/>
     <w:tmpl w:val="53F65E68"/>
@@ -4885,7 +4761,7 @@
     </w:lvl>
   </w:abstractNum>
   <w:num w:numId="1">
-    <w:abstractNumId w:val="21"/>
+    <w:abstractNumId w:val="20"/>
   </w:num>
   <w:num w:numId="2">
     <w:abstractNumId w:val="13"/>
@@ -4894,16 +4770,16 @@
     <w:abstractNumId w:val="0"/>
   </w:num>
   <w:num w:numId="4">
-    <w:abstractNumId w:val="20"/>
+    <w:abstractNumId w:val="19"/>
   </w:num>
   <w:num w:numId="5">
     <w:abstractNumId w:val="5"/>
   </w:num>
   <w:num w:numId="6">
-    <w:abstractNumId w:val="15"/>
+    <w:abstractNumId w:val="14"/>
   </w:num>
   <w:num w:numId="7">
-    <w:abstractNumId w:val="16"/>
+    <w:abstractNumId w:val="15"/>
   </w:num>
   <w:num w:numId="8">
     <w:abstractNumId w:val="9"/>
@@ -4915,10 +4791,10 @@
     <w:abstractNumId w:val="6"/>
   </w:num>
   <w:num w:numId="11">
-    <w:abstractNumId w:val="17"/>
+    <w:abstractNumId w:val="16"/>
   </w:num>
   <w:num w:numId="12">
-    <w:abstractNumId w:val="19"/>
+    <w:abstractNumId w:val="18"/>
   </w:num>
   <w:num w:numId="13">
     <w:abstractNumId w:val="10"/>
@@ -4942,13 +4818,10 @@
     <w:abstractNumId w:val="3"/>
   </w:num>
   <w:num w:numId="20">
-    <w:abstractNumId w:val="18"/>
+    <w:abstractNumId w:val="17"/>
   </w:num>
   <w:num w:numId="21">
     <w:abstractNumId w:val="12"/>
-  </w:num>
-  <w:num w:numId="22">
-    <w:abstractNumId w:val="14"/>
   </w:num>
 </w:numbering>
 </file>

</xml_diff>

<commit_message>
Revert "Revert "PROJECT PLAN FINAL""
This reverts commit 10003272a473e5b68ff637f75c2ec8be1a867498.
</commit_message>
<xml_diff>
--- a/PROJECT PLAN DUE-3RDFEB.docx
+++ b/PROJECT PLAN DUE-3RDFEB.docx
@@ -1418,7 +1418,7 @@
           <w:sz w:val="28"/>
           <w:szCs w:val="28"/>
         </w:rPr>
-        <w:t>WATERFALL MODEL</w:t>
+        <w:t>Incremental Development Model</w:t>
       </w:r>
     </w:p>
     <w:p>
@@ -1444,7 +1444,7 @@
           <w:szCs w:val="28"/>
           <w:lang w:val="en-GB"/>
         </w:rPr>
-        <w:t xml:space="preserve">Plan-driven model. </w:t>
+        <w:t>flexible</w:t>
       </w:r>
       <w:r>
         <w:rPr>
@@ -1452,6 +1452,14 @@
           <w:szCs w:val="28"/>
           <w:lang w:val="en-GB"/>
         </w:rPr>
+        <w:t xml:space="preserve"> model. </w:t>
+      </w:r>
+      <w:r>
+        <w:rPr>
+          <w:sz w:val="28"/>
+          <w:szCs w:val="28"/>
+          <w:lang w:val="en-GB"/>
+        </w:rPr>
         <w:t>There are s</w:t>
       </w:r>
       <w:r>
@@ -1476,28 +1484,43 @@
           <w:sz w:val="28"/>
           <w:szCs w:val="28"/>
         </w:rPr>
-        <w:t>The water fall model requires the following steps:</w:t>
-      </w:r>
-    </w:p>
-    <w:p>
-      <w:pPr>
-        <w:pStyle w:val="Default"/>
-        <w:rPr>
-          <w:sz w:val="28"/>
-          <w:szCs w:val="28"/>
-        </w:rPr>
-      </w:pPr>
-      <w:r>
-        <w:rPr>
-          <w:sz w:val="28"/>
-          <w:szCs w:val="28"/>
-        </w:rPr>
-        <w:t>1) Requirements and Definition</w:t>
-      </w:r>
-    </w:p>
-    <w:p>
-      <w:pPr>
-        <w:pStyle w:val="Default"/>
+        <w:t xml:space="preserve">The </w:t>
+      </w:r>
+      <w:r>
+        <w:rPr>
+          <w:sz w:val="28"/>
+          <w:szCs w:val="28"/>
+        </w:rPr>
+        <w:t>model requires the following steps:</w:t>
+      </w:r>
+    </w:p>
+    <w:p>
+      <w:pPr>
+        <w:pStyle w:val="Default"/>
+        <w:numPr>
+          <w:ilvl w:val="0"/>
+          <w:numId w:val="22"/>
+        </w:numPr>
+        <w:rPr>
+          <w:sz w:val="28"/>
+          <w:szCs w:val="28"/>
+        </w:rPr>
+      </w:pPr>
+      <w:r>
+        <w:rPr>
+          <w:sz w:val="28"/>
+          <w:szCs w:val="28"/>
+        </w:rPr>
+        <w:t>Outline Description</w:t>
+      </w:r>
+    </w:p>
+    <w:p>
+      <w:pPr>
+        <w:pStyle w:val="Default"/>
+        <w:numPr>
+          <w:ilvl w:val="0"/>
+          <w:numId w:val="22"/>
+        </w:numPr>
         <w:rPr>
           <w:sz w:val="28"/>
           <w:szCs w:val="28"/>
@@ -1509,55 +1532,47 @@
           <w:szCs w:val="28"/>
         </w:rPr>
         <w:lastRenderedPageBreak/>
-        <w:t>2) System and Software Design</w:t>
-      </w:r>
-    </w:p>
-    <w:p>
-      <w:pPr>
-        <w:pStyle w:val="Default"/>
-        <w:rPr>
-          <w:sz w:val="28"/>
-          <w:szCs w:val="28"/>
-        </w:rPr>
-      </w:pPr>
-      <w:r>
-        <w:rPr>
-          <w:sz w:val="28"/>
-          <w:szCs w:val="28"/>
-        </w:rPr>
-        <w:t>3) Implementation and Unit Testing</w:t>
-      </w:r>
-    </w:p>
-    <w:p>
-      <w:pPr>
-        <w:pStyle w:val="Default"/>
-        <w:rPr>
-          <w:sz w:val="28"/>
-          <w:szCs w:val="28"/>
-        </w:rPr>
-      </w:pPr>
-      <w:r>
-        <w:rPr>
-          <w:sz w:val="28"/>
-          <w:szCs w:val="28"/>
-        </w:rPr>
-        <w:t>4) Integration and System Testing</w:t>
-      </w:r>
-    </w:p>
-    <w:p>
-      <w:pPr>
-        <w:pStyle w:val="Default"/>
-        <w:rPr>
-          <w:sz w:val="28"/>
-          <w:szCs w:val="28"/>
-        </w:rPr>
-      </w:pPr>
-      <w:r>
-        <w:rPr>
-          <w:sz w:val="28"/>
-          <w:szCs w:val="28"/>
-        </w:rPr>
-        <w:t>5) Operation and Maintainence</w:t>
+        <w:t>Specification</w:t>
+      </w:r>
+    </w:p>
+    <w:p>
+      <w:pPr>
+        <w:pStyle w:val="Default"/>
+        <w:numPr>
+          <w:ilvl w:val="0"/>
+          <w:numId w:val="22"/>
+        </w:numPr>
+        <w:rPr>
+          <w:sz w:val="28"/>
+          <w:szCs w:val="28"/>
+        </w:rPr>
+      </w:pPr>
+      <w:r>
+        <w:rPr>
+          <w:sz w:val="28"/>
+          <w:szCs w:val="28"/>
+        </w:rPr>
+        <w:t>Development</w:t>
+      </w:r>
+    </w:p>
+    <w:p>
+      <w:pPr>
+        <w:pStyle w:val="Default"/>
+        <w:numPr>
+          <w:ilvl w:val="0"/>
+          <w:numId w:val="22"/>
+        </w:numPr>
+        <w:rPr>
+          <w:sz w:val="28"/>
+          <w:szCs w:val="28"/>
+        </w:rPr>
+      </w:pPr>
+      <w:r>
+        <w:rPr>
+          <w:sz w:val="28"/>
+          <w:szCs w:val="28"/>
+        </w:rPr>
+        <w:t>Validation</w:t>
       </w:r>
     </w:p>
     <w:p>
@@ -1614,7 +1629,70 @@
           <w:sz w:val="28"/>
           <w:szCs w:val="28"/>
         </w:rPr>
-        <w:t>The requirements of the system are database and front end. Only after the system is completely designed, can we go for system implementation and system testing. Hence, it is a downward approach.</w:t>
+        <w:t xml:space="preserve">The requirements of the system are database and front end. Only after the system </w:t>
+      </w:r>
+      <w:r>
+        <w:rPr>
+          <w:sz w:val="28"/>
+          <w:szCs w:val="28"/>
+        </w:rPr>
+        <w:t>is specified</w:t>
+      </w:r>
+      <w:r>
+        <w:rPr>
+          <w:sz w:val="28"/>
+          <w:szCs w:val="28"/>
+        </w:rPr>
+        <w:t xml:space="preserve"> completely</w:t>
+      </w:r>
+      <w:r>
+        <w:rPr>
+          <w:sz w:val="28"/>
+          <w:szCs w:val="28"/>
+        </w:rPr>
+        <w:t xml:space="preserve">, can we go for system </w:t>
+      </w:r>
+      <w:r>
+        <w:rPr>
+          <w:sz w:val="28"/>
+          <w:szCs w:val="28"/>
+        </w:rPr>
+        <w:t>development</w:t>
+      </w:r>
+      <w:r>
+        <w:rPr>
+          <w:sz w:val="28"/>
+          <w:szCs w:val="28"/>
+        </w:rPr>
+        <w:t xml:space="preserve"> and </w:t>
+      </w:r>
+      <w:r>
+        <w:rPr>
+          <w:sz w:val="28"/>
+          <w:szCs w:val="28"/>
+        </w:rPr>
+        <w:t>validation</w:t>
+      </w:r>
+      <w:r>
+        <w:rPr>
+          <w:sz w:val="28"/>
+          <w:szCs w:val="28"/>
+        </w:rPr>
+        <w:t>.</w:t>
+      </w:r>
+      <w:r>
+        <w:rPr>
+          <w:sz w:val="28"/>
+          <w:szCs w:val="28"/>
+        </w:rPr>
+        <w:t xml:space="preserve"> We may require changing specifications now and then, hence we require incremental model that is flexible.</w:t>
+      </w:r>
+      <w:r>
+        <w:rPr>
+          <w:sz w:val="28"/>
+          <w:szCs w:val="28"/>
+        </w:rPr>
+        <w:t xml:space="preserve"> </w:t>
       </w:r>
     </w:p>
     <w:p>
@@ -1634,50 +1712,13 @@
           <w:sz w:val="28"/>
           <w:szCs w:val="28"/>
         </w:rPr>
-        <w:t>We cannot use incremental model since it involves alterations in specifications even after system has started developing</w:t>
-      </w:r>
-      <w:r>
-        <w:rPr>
-          <w:sz w:val="28"/>
-          <w:szCs w:val="28"/>
-        </w:rPr>
-        <w:t xml:space="preserve"> which is difficult since </w:t>
-      </w:r>
-      <w:r>
-        <w:rPr>
-          <w:sz w:val="28"/>
-          <w:szCs w:val="28"/>
-        </w:rPr>
-        <w:t xml:space="preserve">then </w:t>
-      </w:r>
-      <w:r>
-        <w:rPr>
-          <w:sz w:val="28"/>
-          <w:szCs w:val="28"/>
-        </w:rPr>
-        <w:t xml:space="preserve">database and questionnaire need to be changed </w:t>
-      </w:r>
-      <w:r>
-        <w:rPr>
-          <w:sz w:val="28"/>
-          <w:szCs w:val="28"/>
-        </w:rPr>
-        <w:t>every now and then</w:t>
-      </w:r>
-      <w:r>
-        <w:rPr>
-          <w:sz w:val="28"/>
-          <w:szCs w:val="28"/>
-        </w:rPr>
-        <w:t xml:space="preserve">. </w:t>
-      </w:r>
-    </w:p>
-    <w:p>
-      <w:pPr>
-        <w:pStyle w:val="Default"/>
-        <w:ind w:left="720"/>
-        <w:rPr>
-          <w:b/>
+        <w:t>We cannot use waterfall model since it is a downward approach. Once Specifications are made, we cannot move upstream as required to design and alter the questionnaire for “Who Am I ?” or looking for all strategies in Tic Tac Toe.</w:t>
+      </w:r>
+    </w:p>
+    <w:p>
+      <w:pPr>
+        <w:pStyle w:val="Default"/>
+        <w:rPr>
           <w:sz w:val="28"/>
           <w:szCs w:val="28"/>
         </w:rPr>
@@ -2042,23 +2083,30 @@
           <w:sz w:val="28"/>
           <w:szCs w:val="28"/>
         </w:rPr>
-        <w:t>The water fall model requires the following steps:</w:t>
-      </w:r>
-    </w:p>
-    <w:p>
-      <w:pPr>
-        <w:pStyle w:val="Default"/>
-        <w:rPr>
-          <w:sz w:val="28"/>
-          <w:szCs w:val="28"/>
-        </w:rPr>
-      </w:pPr>
-      <w:r>
-        <w:rPr>
-          <w:sz w:val="28"/>
-          <w:szCs w:val="28"/>
-        </w:rPr>
-        <w:t>1) Requirements and Definition</w:t>
+        <w:t>The incremental</w:t>
+      </w:r>
+      <w:r>
+        <w:rPr>
+          <w:sz w:val="28"/>
+          <w:szCs w:val="28"/>
+        </w:rPr>
+        <w:t xml:space="preserve"> model requires the following steps:</w:t>
+      </w:r>
+    </w:p>
+    <w:p>
+      <w:pPr>
+        <w:pStyle w:val="Default"/>
+        <w:rPr>
+          <w:sz w:val="28"/>
+          <w:szCs w:val="28"/>
+        </w:rPr>
+      </w:pPr>
+      <w:r>
+        <w:rPr>
+          <w:sz w:val="28"/>
+          <w:szCs w:val="28"/>
+        </w:rPr>
+        <w:t>1) Outline Description</w:t>
       </w:r>
       <w:r>
         <w:rPr>
@@ -2072,7 +2120,7 @@
           <w:sz w:val="28"/>
           <w:szCs w:val="28"/>
         </w:rPr>
-        <w:t>11</w:t>
+        <w:t>13</w:t>
       </w:r>
       <w:r>
         <w:rPr>
@@ -2095,7 +2143,7 @@
           <w:sz w:val="28"/>
           <w:szCs w:val="28"/>
         </w:rPr>
-        <w:t>2) System and Software Design</w:t>
+        <w:t>2) Specification</w:t>
       </w:r>
       <w:r>
         <w:rPr>
@@ -2109,7 +2157,7 @@
           <w:sz w:val="28"/>
           <w:szCs w:val="28"/>
         </w:rPr>
-        <w:t>2</w:t>
+        <w:t>6</w:t>
       </w:r>
       <w:r>
         <w:rPr>
@@ -2123,7 +2171,7 @@
           <w:sz w:val="28"/>
           <w:szCs w:val="28"/>
         </w:rPr>
-        <w:t>-25</w:t>
+        <w:t>-26</w:t>
       </w:r>
       <w:r>
         <w:rPr>
@@ -2146,14 +2194,21 @@
           <w:sz w:val="28"/>
           <w:szCs w:val="28"/>
         </w:rPr>
-        <w:t>3) Implementation and Unit Testing</w:t>
-      </w:r>
-      <w:r>
-        <w:rPr>
-          <w:sz w:val="28"/>
-          <w:szCs w:val="28"/>
-        </w:rPr>
-        <w:t xml:space="preserve"> 30 Mar 15-8 Apr </w:t>
+        <w:t>3)</w:t>
+      </w:r>
+      <w:r>
+        <w:rPr>
+          <w:sz w:val="28"/>
+          <w:szCs w:val="28"/>
+        </w:rPr>
+        <w:t xml:space="preserve"> Development30 Mar 15-15</w:t>
+      </w:r>
+      <w:r>
+        <w:rPr>
+          <w:sz w:val="28"/>
+          <w:szCs w:val="28"/>
+        </w:rPr>
+        <w:t xml:space="preserve"> Apr </w:t>
       </w:r>
       <w:r>
         <w:rPr>
@@ -2176,14 +2231,21 @@
           <w:sz w:val="28"/>
           <w:szCs w:val="28"/>
         </w:rPr>
-        <w:t>4) Integration and System Testing</w:t>
-      </w:r>
-      <w:r>
-        <w:rPr>
-          <w:sz w:val="28"/>
-          <w:szCs w:val="28"/>
-        </w:rPr>
-        <w:t xml:space="preserve"> 9 Apr</w:t>
+        <w:t>4</w:t>
+      </w:r>
+      <w:r>
+        <w:rPr>
+          <w:sz w:val="28"/>
+          <w:szCs w:val="28"/>
+        </w:rPr>
+        <w:t>) Validation 20</w:t>
+      </w:r>
+      <w:r>
+        <w:rPr>
+          <w:sz w:val="28"/>
+          <w:szCs w:val="28"/>
+        </w:rPr>
+        <w:t xml:space="preserve"> Apr</w:t>
       </w:r>
       <w:r>
         <w:rPr>
@@ -2197,7 +2259,7 @@
           <w:sz w:val="28"/>
           <w:szCs w:val="28"/>
         </w:rPr>
-        <w:t>15-15</w:t>
+        <w:t>15-30</w:t>
       </w:r>
       <w:r>
         <w:rPr>
@@ -2210,43 +2272,6 @@
     <w:p>
       <w:pPr>
         <w:pStyle w:val="Default"/>
-        <w:rPr>
-          <w:sz w:val="28"/>
-          <w:szCs w:val="28"/>
-        </w:rPr>
-      </w:pPr>
-      <w:r>
-        <w:rPr>
-          <w:sz w:val="28"/>
-          <w:szCs w:val="28"/>
-        </w:rPr>
-        <w:t>5) Operation and Maintainence</w:t>
-      </w:r>
-      <w:r>
-        <w:rPr>
-          <w:sz w:val="28"/>
-          <w:szCs w:val="28"/>
-        </w:rPr>
-        <w:t xml:space="preserve"> </w:t>
-      </w:r>
-      <w:r>
-        <w:rPr>
-          <w:sz w:val="28"/>
-          <w:szCs w:val="28"/>
-        </w:rPr>
-        <w:t>17</w:t>
-      </w:r>
-      <w:r>
-        <w:rPr>
-          <w:sz w:val="28"/>
-          <w:szCs w:val="28"/>
-        </w:rPr>
-        <w:t xml:space="preserve"> Apr 15-30 Apr 15</w:t>
-      </w:r>
-    </w:p>
-    <w:p>
-      <w:pPr>
-        <w:pStyle w:val="Default"/>
         <w:spacing w:after="15"/>
         <w:ind w:left="360"/>
         <w:rPr>
@@ -2316,7 +2341,16 @@
           <w:sz w:val="28"/>
           <w:szCs w:val="28"/>
         </w:rPr>
+        <w:lastRenderedPageBreak/>
         <w:t xml:space="preserve">(b) Gantt chart &amp; pert chart </w:t>
+      </w:r>
+      <w:r>
+        <w:rPr>
+          <w:b/>
+          <w:sz w:val="28"/>
+          <w:szCs w:val="28"/>
+        </w:rPr>
+        <w:t>(For both apps combined)</w:t>
       </w:r>
     </w:p>
     <w:p>
@@ -2363,6 +2397,28 @@
           <w:szCs w:val="28"/>
         </w:rPr>
       </w:pPr>
+    </w:p>
+    <w:p>
+      <w:pPr>
+        <w:pStyle w:val="Default"/>
+        <w:ind w:left="720"/>
+        <w:rPr>
+          <w:b/>
+          <w:sz w:val="28"/>
+          <w:szCs w:val="28"/>
+        </w:rPr>
+      </w:pPr>
+    </w:p>
+    <w:p>
+      <w:pPr>
+        <w:pStyle w:val="Default"/>
+        <w:ind w:left="-270"/>
+        <w:rPr>
+          <w:b/>
+          <w:sz w:val="28"/>
+          <w:szCs w:val="28"/>
+        </w:rPr>
+      </w:pPr>
       <w:r>
         <w:rPr>
           <w:b/>
@@ -2372,9 +2428,9 @@
         </w:rPr>
         <w:drawing>
           <wp:inline distT="0" distB="0" distL="0" distR="0">
-            <wp:extent cx="6780701" cy="2124075"/>
-            <wp:effectExtent l="19050" t="0" r="1099" b="0"/>
-            <wp:docPr id="2" name="Picture 1"/>
+            <wp:extent cx="6962272" cy="3381375"/>
+            <wp:effectExtent l="19050" t="0" r="0" b="0"/>
+            <wp:docPr id="1" name="Picture 1"/>
             <wp:cNvGraphicFramePr>
               <a:graphicFrameLocks xmlns:a="http://schemas.openxmlformats.org/drawingml/2006/main" noChangeAspect="1"/>
             </wp:cNvGraphicFramePr>
@@ -2388,7 +2444,7 @@
                     </pic:cNvPicPr>
                   </pic:nvPicPr>
                   <pic:blipFill>
-                    <a:blip r:embed="rId5" cstate="print"/>
+                    <a:blip r:embed="rId5"/>
                     <a:srcRect/>
                     <a:stretch>
                       <a:fillRect/>
@@ -2397,7 +2453,7 @@
                   <pic:spPr bwMode="auto">
                     <a:xfrm>
                       <a:off x="0" y="0"/>
-                      <a:ext cx="6780701" cy="2124075"/>
+                      <a:ext cx="6965835" cy="3383106"/>
                     </a:xfrm>
                     <a:prstGeom prst="rect">
                       <a:avLst/>
@@ -2420,28 +2476,6 @@
     <w:p>
       <w:pPr>
         <w:pStyle w:val="Default"/>
-        <w:ind w:left="720"/>
-        <w:rPr>
-          <w:b/>
-          <w:sz w:val="28"/>
-          <w:szCs w:val="28"/>
-        </w:rPr>
-      </w:pPr>
-    </w:p>
-    <w:p>
-      <w:pPr>
-        <w:pStyle w:val="Default"/>
-        <w:ind w:left="720"/>
-        <w:rPr>
-          <w:b/>
-          <w:sz w:val="28"/>
-          <w:szCs w:val="28"/>
-        </w:rPr>
-      </w:pPr>
-    </w:p>
-    <w:p>
-      <w:pPr>
-        <w:pStyle w:val="Default"/>
         <w:spacing w:after="15"/>
         <w:rPr>
           <w:sz w:val="28"/>
@@ -2477,6 +2511,7 @@
       <w:pPr>
         <w:pStyle w:val="Default"/>
         <w:spacing w:after="15"/>
+        <w:ind w:left="-720"/>
         <w:rPr>
           <w:sz w:val="28"/>
           <w:szCs w:val="28"/>
@@ -2490,9 +2525,9 @@
         </w:rPr>
         <w:drawing>
           <wp:inline distT="0" distB="0" distL="0" distR="0">
-            <wp:extent cx="7011021" cy="2590800"/>
-            <wp:effectExtent l="19050" t="0" r="0" b="0"/>
-            <wp:docPr id="3" name="Picture 2"/>
+            <wp:extent cx="7667625" cy="2070143"/>
+            <wp:effectExtent l="19050" t="0" r="9525" b="0"/>
+            <wp:docPr id="2" name="Picture 2"/>
             <wp:cNvGraphicFramePr>
               <a:graphicFrameLocks xmlns:a="http://schemas.openxmlformats.org/drawingml/2006/main" noChangeAspect="1"/>
             </wp:cNvGraphicFramePr>
@@ -2506,7 +2541,7 @@
                     </pic:cNvPicPr>
                   </pic:nvPicPr>
                   <pic:blipFill>
-                    <a:blip r:embed="rId6" cstate="print"/>
+                    <a:blip r:embed="rId6"/>
                     <a:srcRect/>
                     <a:stretch>
                       <a:fillRect/>
@@ -2515,7 +2550,7 @@
                   <pic:spPr bwMode="auto">
                     <a:xfrm>
                       <a:off x="0" y="0"/>
-                      <a:ext cx="7011021" cy="2590800"/>
+                      <a:ext cx="7667625" cy="2070143"/>
                     </a:xfrm>
                     <a:prstGeom prst="rect">
                       <a:avLst/>
@@ -4069,6 +4104,95 @@
     </w:lvl>
   </w:abstractNum>
   <w:abstractNum w:abstractNumId="14">
+    <w:nsid w:val="5D2D46B6"/>
+    <w:multiLevelType w:val="hybridMultilevel"/>
+    <w:tmpl w:val="4094CDC6"/>
+    <w:lvl w:ilvl="0" w:tplc="04090011">
+      <w:start w:val="1"/>
+      <w:numFmt w:val="decimal"/>
+      <w:lvlText w:val="%1)"/>
+      <w:lvlJc w:val="left"/>
+      <w:pPr>
+        <w:ind w:left="720" w:hanging="360"/>
+      </w:pPr>
+      <w:rPr>
+        <w:rFonts w:hint="default"/>
+      </w:rPr>
+    </w:lvl>
+    <w:lvl w:ilvl="1" w:tplc="04090019" w:tentative="1">
+      <w:start w:val="1"/>
+      <w:numFmt w:val="lowerLetter"/>
+      <w:lvlText w:val="%2."/>
+      <w:lvlJc w:val="left"/>
+      <w:pPr>
+        <w:ind w:left="1440" w:hanging="360"/>
+      </w:pPr>
+    </w:lvl>
+    <w:lvl w:ilvl="2" w:tplc="0409001B" w:tentative="1">
+      <w:start w:val="1"/>
+      <w:numFmt w:val="lowerRoman"/>
+      <w:lvlText w:val="%3."/>
+      <w:lvlJc w:val="right"/>
+      <w:pPr>
+        <w:ind w:left="2160" w:hanging="180"/>
+      </w:pPr>
+    </w:lvl>
+    <w:lvl w:ilvl="3" w:tplc="0409000F" w:tentative="1">
+      <w:start w:val="1"/>
+      <w:numFmt w:val="decimal"/>
+      <w:lvlText w:val="%4."/>
+      <w:lvlJc w:val="left"/>
+      <w:pPr>
+        <w:ind w:left="2880" w:hanging="360"/>
+      </w:pPr>
+    </w:lvl>
+    <w:lvl w:ilvl="4" w:tplc="04090019" w:tentative="1">
+      <w:start w:val="1"/>
+      <w:numFmt w:val="lowerLetter"/>
+      <w:lvlText w:val="%5."/>
+      <w:lvlJc w:val="left"/>
+      <w:pPr>
+        <w:ind w:left="3600" w:hanging="360"/>
+      </w:pPr>
+    </w:lvl>
+    <w:lvl w:ilvl="5" w:tplc="0409001B" w:tentative="1">
+      <w:start w:val="1"/>
+      <w:numFmt w:val="lowerRoman"/>
+      <w:lvlText w:val="%6."/>
+      <w:lvlJc w:val="right"/>
+      <w:pPr>
+        <w:ind w:left="4320" w:hanging="180"/>
+      </w:pPr>
+    </w:lvl>
+    <w:lvl w:ilvl="6" w:tplc="0409000F" w:tentative="1">
+      <w:start w:val="1"/>
+      <w:numFmt w:val="decimal"/>
+      <w:lvlText w:val="%7."/>
+      <w:lvlJc w:val="left"/>
+      <w:pPr>
+        <w:ind w:left="5040" w:hanging="360"/>
+      </w:pPr>
+    </w:lvl>
+    <w:lvl w:ilvl="7" w:tplc="04090019" w:tentative="1">
+      <w:start w:val="1"/>
+      <w:numFmt w:val="lowerLetter"/>
+      <w:lvlText w:val="%8."/>
+      <w:lvlJc w:val="left"/>
+      <w:pPr>
+        <w:ind w:left="5760" w:hanging="360"/>
+      </w:pPr>
+    </w:lvl>
+    <w:lvl w:ilvl="8" w:tplc="0409001B" w:tentative="1">
+      <w:start w:val="1"/>
+      <w:numFmt w:val="lowerRoman"/>
+      <w:lvlText w:val="%9."/>
+      <w:lvlJc w:val="right"/>
+      <w:pPr>
+        <w:ind w:left="6480" w:hanging="180"/>
+      </w:pPr>
+    </w:lvl>
+  </w:abstractNum>
+  <w:abstractNum w:abstractNumId="15">
     <w:nsid w:val="5F6C0DAD"/>
     <w:multiLevelType w:val="multilevel"/>
     <w:tmpl w:val="0409001D"/>
@@ -4154,7 +4278,7 @@
       </w:pPr>
     </w:lvl>
   </w:abstractNum>
-  <w:abstractNum w:abstractNumId="15">
+  <w:abstractNum w:abstractNumId="16">
     <w:nsid w:val="63F9183B"/>
     <w:multiLevelType w:val="multilevel"/>
     <w:tmpl w:val="1CE4DE76"/>
@@ -4243,7 +4367,7 @@
       </w:pPr>
     </w:lvl>
   </w:abstractNum>
-  <w:abstractNum w:abstractNumId="16">
+  <w:abstractNum w:abstractNumId="17">
     <w:nsid w:val="678C40DE"/>
     <w:multiLevelType w:val="hybridMultilevel"/>
     <w:tmpl w:val="A914DE94"/>
@@ -4356,7 +4480,7 @@
       </w:rPr>
     </w:lvl>
   </w:abstractNum>
-  <w:abstractNum w:abstractNumId="17">
+  <w:abstractNum w:abstractNumId="18">
     <w:nsid w:val="686F4095"/>
     <w:multiLevelType w:val="hybridMultilevel"/>
     <w:tmpl w:val="B008AE82"/>
@@ -4469,7 +4593,7 @@
       </w:rPr>
     </w:lvl>
   </w:abstractNum>
-  <w:abstractNum w:abstractNumId="18">
+  <w:abstractNum w:abstractNumId="19">
     <w:nsid w:val="6A2D15B4"/>
     <w:multiLevelType w:val="hybridMultilevel"/>
     <w:tmpl w:val="99446464"/>
@@ -4582,7 +4706,7 @@
       </w:rPr>
     </w:lvl>
   </w:abstractNum>
-  <w:abstractNum w:abstractNumId="19">
+  <w:abstractNum w:abstractNumId="20">
     <w:nsid w:val="7CB909C5"/>
     <w:multiLevelType w:val="hybridMultilevel"/>
     <w:tmpl w:val="2DE403B2"/>
@@ -4671,7 +4795,7 @@
       </w:pPr>
     </w:lvl>
   </w:abstractNum>
-  <w:abstractNum w:abstractNumId="20">
+  <w:abstractNum w:abstractNumId="21">
     <w:nsid w:val="7DA31AD5"/>
     <w:multiLevelType w:val="hybridMultilevel"/>
     <w:tmpl w:val="53F65E68"/>
@@ -4761,7 +4885,7 @@
     </w:lvl>
   </w:abstractNum>
   <w:num w:numId="1">
-    <w:abstractNumId w:val="20"/>
+    <w:abstractNumId w:val="21"/>
   </w:num>
   <w:num w:numId="2">
     <w:abstractNumId w:val="13"/>
@@ -4770,16 +4894,16 @@
     <w:abstractNumId w:val="0"/>
   </w:num>
   <w:num w:numId="4">
-    <w:abstractNumId w:val="19"/>
+    <w:abstractNumId w:val="20"/>
   </w:num>
   <w:num w:numId="5">
     <w:abstractNumId w:val="5"/>
   </w:num>
   <w:num w:numId="6">
-    <w:abstractNumId w:val="14"/>
+    <w:abstractNumId w:val="15"/>
   </w:num>
   <w:num w:numId="7">
-    <w:abstractNumId w:val="15"/>
+    <w:abstractNumId w:val="16"/>
   </w:num>
   <w:num w:numId="8">
     <w:abstractNumId w:val="9"/>
@@ -4791,10 +4915,10 @@
     <w:abstractNumId w:val="6"/>
   </w:num>
   <w:num w:numId="11">
-    <w:abstractNumId w:val="16"/>
+    <w:abstractNumId w:val="17"/>
   </w:num>
   <w:num w:numId="12">
-    <w:abstractNumId w:val="18"/>
+    <w:abstractNumId w:val="19"/>
   </w:num>
   <w:num w:numId="13">
     <w:abstractNumId w:val="10"/>
@@ -4818,10 +4942,13 @@
     <w:abstractNumId w:val="3"/>
   </w:num>
   <w:num w:numId="20">
-    <w:abstractNumId w:val="17"/>
+    <w:abstractNumId w:val="18"/>
   </w:num>
   <w:num w:numId="21">
     <w:abstractNumId w:val="12"/>
+  </w:num>
+  <w:num w:numId="22">
+    <w:abstractNumId w:val="14"/>
   </w:num>
 </w:numbering>
 </file>

</xml_diff>